<commit_message>
Ready application with poor front and no messages
All funcionalities are there except for messages, we need them and we
will be good
</commit_message>
<xml_diff>
--- a/Aplikacja Końcowa.docx
+++ b/Aplikacja Końcowa.docx
@@ -4,133 +4,179 @@
   <w:body>
     <w:p>
       <w:pPr>
+        <w:jc w:val="center"/>
         <w:rPr>
           <w:b/>
           <w:bCs/>
-          <w:sz w:val="28"/>
-          <w:szCs w:val="28"/>
-        </w:rPr>
-      </w:pPr>
-      <w:r>
-        <w:rPr>
-          <w:i/>
-          <w:iCs/>
-          <w:sz w:val="28"/>
-          <w:szCs w:val="28"/>
-        </w:rPr>
-        <w:t>Realizowane zadanie:</w:t>
-      </w:r>
-      <w:r>
-        <w:rPr>
-          <w:sz w:val="28"/>
-          <w:szCs w:val="28"/>
-        </w:rPr>
-        <w:t xml:space="preserve"> </w:t>
-      </w:r>
-      <w:r>
+          <w:sz w:val="48"/>
+          <w:szCs w:val="48"/>
+        </w:rPr>
+      </w:pPr>
+    </w:p>
+    <w:p>
+      <w:pPr>
+        <w:jc w:val="center"/>
         <w:rPr>
           <w:b/>
           <w:bCs/>
-          <w:sz w:val="28"/>
-          <w:szCs w:val="28"/>
-        </w:rPr>
-        <w:t>meetyourgamer.com</w:t>
-      </w:r>
-    </w:p>
-    <w:p>
-      <w:pPr>
-        <w:rPr>
-          <w:i/>
-          <w:iCs/>
-          <w:sz w:val="28"/>
-          <w:szCs w:val="28"/>
-        </w:rPr>
-      </w:pPr>
-      <w:r>
-        <w:rPr>
-          <w:i/>
-          <w:iCs/>
-          <w:sz w:val="28"/>
-          <w:szCs w:val="28"/>
-        </w:rPr>
-        <w:t>Progress</w:t>
-      </w:r>
-      <w:r>
-        <w:rPr>
-          <w:i/>
-          <w:iCs/>
-          <w:sz w:val="28"/>
-          <w:szCs w:val="28"/>
-        </w:rPr>
-        <w:t>:</w:t>
-      </w:r>
-    </w:p>
-    <w:p>
-      <w:pPr>
-        <w:rPr>
-          <w:sz w:val="28"/>
-          <w:szCs w:val="28"/>
-        </w:rPr>
-      </w:pPr>
-      <w:r>
-        <w:rPr>
-          <w:sz w:val="28"/>
-          <w:szCs w:val="28"/>
-        </w:rPr>
-        <w:t>Podstawowy back-end z użyciem django, zaimplementowane logowanie się, rejestracja i podstawowe przejścia między stronami</w:t>
-      </w:r>
-      <w:r>
-        <w:rPr>
-          <w:sz w:val="28"/>
-          <w:szCs w:val="28"/>
-        </w:rPr>
-        <w:t>, wszystko w oparciu o czytanie dokumentacji django.</w:t>
-      </w:r>
-    </w:p>
-    <w:p>
-      <w:pPr>
-        <w:rPr>
-          <w:sz w:val="28"/>
-          <w:szCs w:val="28"/>
-        </w:rPr>
-      </w:pPr>
-      <w:r>
-        <w:rPr>
-          <w:sz w:val="28"/>
-          <w:szCs w:val="28"/>
-        </w:rPr>
-        <w:t>Napotkane problemy:</w:t>
-      </w:r>
-    </w:p>
-    <w:p>
-      <w:pPr>
-        <w:rPr>
-          <w:sz w:val="28"/>
-          <w:szCs w:val="28"/>
-        </w:rPr>
-      </w:pPr>
-      <w:r>
-        <w:rPr>
-          <w:sz w:val="28"/>
-          <w:szCs w:val="28"/>
-        </w:rPr>
-        <w:t>Problemy napotkane, czyli wyskakujące błędy, były spowodowane brakiem zrozumienia dokumentacji oraz błędnych użyć funkcji bibliotecznych, bądź po prostu zbyt długim patrzeniem na kod.</w:t>
-      </w:r>
-    </w:p>
-    <w:p>
-      <w:pPr>
-        <w:rPr>
-          <w:sz w:val="28"/>
-          <w:szCs w:val="28"/>
-        </w:rPr>
-      </w:pPr>
-      <w:r>
-        <w:rPr>
-          <w:sz w:val="28"/>
-          <w:szCs w:val="28"/>
-        </w:rPr>
-        <w:t>Rozwiązaniem dla problemów było doczytanie dokumentacji oraz metoda prób i błędów, a także inne źródła objaśniające działanie np. stackoverflow.</w:t>
-      </w:r>
+          <w:sz w:val="48"/>
+          <w:szCs w:val="48"/>
+        </w:rPr>
+      </w:pPr>
+    </w:p>
+    <w:p>
+      <w:pPr>
+        <w:jc w:val="center"/>
+        <w:rPr>
+          <w:b/>
+          <w:bCs/>
+          <w:sz w:val="48"/>
+          <w:szCs w:val="48"/>
+        </w:rPr>
+      </w:pPr>
+    </w:p>
+    <w:p>
+      <w:pPr>
+        <w:jc w:val="center"/>
+        <w:rPr>
+          <w:b/>
+          <w:bCs/>
+          <w:sz w:val="48"/>
+          <w:szCs w:val="48"/>
+        </w:rPr>
+      </w:pPr>
+      <w:r>
+        <w:rPr>
+          <w:b/>
+          <w:bCs/>
+          <w:sz w:val="48"/>
+          <w:szCs w:val="48"/>
+        </w:rPr>
+        <w:t>MeetYourGamer.com</w:t>
+      </w:r>
+    </w:p>
+    <w:p>
+      <w:pPr>
+        <w:jc w:val="center"/>
+        <w:rPr>
+          <w:sz w:val="40"/>
+          <w:szCs w:val="40"/>
+        </w:rPr>
+      </w:pPr>
+      <w:r>
+        <w:rPr>
+          <w:sz w:val="40"/>
+          <w:szCs w:val="40"/>
+        </w:rPr>
+        <w:t>Strona powstała w celu zrzeszenia graczy i ułatwienia im szukania znajomych.</w:t>
+      </w:r>
+    </w:p>
+    <w:p>
+      <w:pPr>
+        <w:jc w:val="center"/>
+        <w:rPr>
+          <w:sz w:val="40"/>
+          <w:szCs w:val="40"/>
+        </w:rPr>
+      </w:pPr>
+      <w:r>
+        <w:rPr>
+          <w:sz w:val="40"/>
+          <w:szCs w:val="40"/>
+        </w:rPr>
+        <w:t>Gracze często mają problem ze znalezieniem znajomych do grania, stąd też ta strona rozwiąże ich problemy.</w:t>
+      </w:r>
+    </w:p>
+    <w:p>
+      <w:pPr>
+        <w:jc w:val="center"/>
+        <w:rPr>
+          <w:sz w:val="40"/>
+          <w:szCs w:val="40"/>
+        </w:rPr>
+      </w:pPr>
+      <w:r>
+        <w:rPr>
+          <w:sz w:val="40"/>
+          <w:szCs w:val="40"/>
+        </w:rPr>
+        <w:t>Strona przeznaczona dla każdego gracza.</w:t>
+      </w:r>
+    </w:p>
+    <w:p>
+      <w:pPr>
+        <w:jc w:val="center"/>
+        <w:rPr>
+          <w:sz w:val="40"/>
+          <w:szCs w:val="40"/>
+        </w:rPr>
+      </w:pPr>
+      <w:r>
+        <w:rPr>
+          <w:sz w:val="40"/>
+          <w:szCs w:val="40"/>
+        </w:rPr>
+        <w:t>Wystarczy tylko dowolne urządzenie z przeglądarką internetową oraz dostęp do internetu.</w:t>
+      </w:r>
+    </w:p>
+    <w:p>
+      <w:pPr>
+        <w:jc w:val="center"/>
+        <w:rPr>
+          <w:sz w:val="40"/>
+          <w:szCs w:val="40"/>
+        </w:rPr>
+      </w:pPr>
+      <w:r>
+        <w:rPr>
+          <w:sz w:val="40"/>
+          <w:szCs w:val="40"/>
+        </w:rPr>
+        <w:t>Strona działa na windowsie, macu, androidzie, iphonie i wielu innych, dostęp do strony w każdym momencie z każdego miejsca na świecie.</w:t>
+      </w:r>
+    </w:p>
+    <w:p>
+      <w:pPr>
+        <w:rPr>
+          <w:sz w:val="40"/>
+          <w:szCs w:val="40"/>
+        </w:rPr>
+      </w:pPr>
+      <w:r>
+        <w:rPr>
+          <w:sz w:val="40"/>
+          <w:szCs w:val="40"/>
+        </w:rPr>
+        <w:br w:type="page"/>
+      </w:r>
+    </w:p>
+    <w:p>
+      <w:pPr>
+        <w:rPr>
+          <w:b/>
+          <w:bCs/>
+          <w:sz w:val="48"/>
+          <w:szCs w:val="48"/>
+        </w:rPr>
+      </w:pPr>
+      <w:r>
+        <w:rPr>
+          <w:b/>
+          <w:bCs/>
+          <w:sz w:val="48"/>
+          <w:szCs w:val="48"/>
+        </w:rPr>
+        <w:lastRenderedPageBreak/>
+        <w:t>Opis najważniejszych funkcji:</w:t>
+      </w:r>
+    </w:p>
+    <w:p>
+      <w:pPr>
+        <w:rPr>
+          <w:sz w:val="32"/>
+          <w:szCs w:val="32"/>
+        </w:rPr>
+      </w:pPr>
     </w:p>
     <w:sectPr>
       <w:pgSz w:w="11906" w:h="16838"/>
@@ -190,6 +236,10 @@
     </w:p>
   </w:footnote>
 </w:footnotes>
+</file>
+
+<file path=word/numbering.xml><?xml version="1.0" encoding="utf-8"?>
+<w:numbering xmlns:wpc="http://schemas.microsoft.com/office/word/2010/wordprocessingCanvas" xmlns:cx="http://schemas.microsoft.com/office/drawing/2014/chartex" xmlns:cx1="http://schemas.microsoft.com/office/drawing/2015/9/8/chartex" xmlns:cx2="http://schemas.microsoft.com/office/drawing/2015/10/21/chartex" xmlns:cx3="http://schemas.microsoft.com/office/drawing/2016/5/9/chartex" xmlns:cx4="http://schemas.microsoft.com/office/drawing/2016/5/10/chartex" xmlns:cx5="http://schemas.microsoft.com/office/drawing/2016/5/11/chartex" xmlns:cx6="http://schemas.microsoft.com/office/drawing/2016/5/12/chartex" xmlns:cx7="http://schemas.microsoft.com/office/drawing/2016/5/13/chartex" xmlns:cx8="http://schemas.microsoft.com/office/drawing/2016/5/14/chartex" xmlns:mc="http://schemas.openxmlformats.org/markup-compatibility/2006" xmlns:aink="http://schemas.microsoft.com/office/drawing/2016/ink" xmlns:am3d="http://schemas.microsoft.com/office/drawing/2017/model3d" xmlns:o="urn:schemas-microsoft-com:office:office" xmlns:oel="http://schemas.microsoft.com/office/2019/extlst" xmlns:r="http://schemas.openxmlformats.org/officeDocument/2006/relationships" xmlns:m="http://schemas.openxmlformats.org/officeDocument/2006/math" xmlns:v="urn:schemas-microsoft-com:vml" xmlns:wp14="http://schemas.microsoft.com/office/word/2010/wordprocessingDrawing" xmlns:wp="http://schemas.openxmlformats.org/drawingml/2006/wordprocessingDrawing" xmlns:w10="urn:schemas-microsoft-com:office:word" xmlns:w="http://schemas.openxmlformats.org/wordprocessingml/2006/main" xmlns:w14="http://schemas.microsoft.com/office/word/2010/wordml" xmlns:w15="http://schemas.microsoft.com/office/word/2012/wordml" xmlns:w16cex="http://schemas.microsoft.com/office/word/2018/wordml/cex" xmlns:w16cid="http://schemas.microsoft.com/office/word/2016/wordml/cid" xmlns:w16="http://schemas.microsoft.com/office/word/2018/wordml" xmlns:w16sdtdh="http://schemas.microsoft.com/office/word/2020/wordml/sdtdatahash" xmlns:w16se="http://schemas.microsoft.com/office/word/2015/wordml/symex" xmlns:wpg="http://schemas.microsoft.com/office/word/2010/wordprocessingGroup" xmlns:wpi="http://schemas.microsoft.com/office/word/2010/wordprocessingInk" xmlns:wne="http://schemas.microsoft.com/office/word/2006/wordml" xmlns:wps="http://schemas.microsoft.com/office/word/2010/wordprocessingShape" mc:Ignorable="w14 w15 w16se w16cid w16 w16cex w16sdtdh wp14"/>
 </file>
 
 <file path=word/styles.xml><?xml version="1.0" encoding="utf-8"?>

</xml_diff>